<commit_message>
Started Domain Model description
</commit_message>
<xml_diff>
--- a/Documentation/Order.docx
+++ b/Documentation/Order.docx
@@ -385,6 +385,7 @@
                                   <w:dataBinding w:prefixMappings="xmlns:ns0='http://schemas.microsoft.com/office/2006/coverPageProps' " w:xpath="/ns0:CoverPageProperties[1]/ns0:Abstract[1]" w:storeItemID="{55AF091B-3C7A-41E3-B477-F2FDAA23CFDA}"/>
                                   <w:text w:multiLine="1"/>
                                 </w:sdtPr>
+                                <w:sdtEndPr/>
                                 <w:sdtContent>
                                   <w:p>
                                     <w:pPr>
@@ -468,6 +469,7 @@
                             <w:dataBinding w:prefixMappings="xmlns:ns0='http://schemas.microsoft.com/office/2006/coverPageProps' " w:xpath="/ns0:CoverPageProperties[1]/ns0:Abstract[1]" w:storeItemID="{55AF091B-3C7A-41E3-B477-F2FDAA23CFDA}"/>
                             <w:text w:multiLine="1"/>
                           </w:sdtPr>
+                          <w:sdtEndPr/>
                           <w:sdtContent>
                             <w:p>
                               <w:pPr>
@@ -615,6 +617,7 @@
                                   <w:dataBinding w:prefixMappings="xmlns:ns0='http://purl.org/dc/elements/1.1/' xmlns:ns1='http://schemas.openxmlformats.org/package/2006/metadata/core-properties' " w:xpath="/ns1:coreProperties[1]/ns0:subject[1]" w:storeItemID="{6C3C8BC8-F283-45AE-878A-BAB7291924A1}"/>
                                   <w:text/>
                                 </w:sdtPr>
+                                <w:sdtEndPr/>
                                 <w:sdtContent>
                                   <w:p>
                                     <w:pPr>
@@ -716,6 +719,7 @@
                             <w:dataBinding w:prefixMappings="xmlns:ns0='http://purl.org/dc/elements/1.1/' xmlns:ns1='http://schemas.openxmlformats.org/package/2006/metadata/core-properties' " w:xpath="/ns1:coreProperties[1]/ns0:subject[1]" w:storeItemID="{6C3C8BC8-F283-45AE-878A-BAB7291924A1}"/>
                             <w:text/>
                           </w:sdtPr>
+                          <w:sdtEndPr/>
                           <w:sdtContent>
                             <w:p>
                               <w:pPr>
@@ -1099,23 +1103,9 @@
     </w:p>
     <w:p>
       <w:pPr>
-        <w:rPr>
-          <w:rFonts w:asciiTheme="majorHAnsi" w:eastAsiaTheme="majorEastAsia" w:hAnsiTheme="majorHAnsi" w:cstheme="majorBidi"/>
-          <w:color w:val="2F5496" w:themeColor="accent1" w:themeShade="BF"/>
-          <w:sz w:val="26"/>
-          <w:szCs w:val="26"/>
-        </w:rPr>
-      </w:pPr>
-      <w:r>
-        <w:br w:type="page"/>
-      </w:r>
-    </w:p>
-    <w:p>
-      <w:pPr>
         <w:pStyle w:val="Heading2"/>
       </w:pPr>
       <w:r>
-        <w:lastRenderedPageBreak/>
         <w:t>Business Rules</w:t>
       </w:r>
     </w:p>
@@ -1302,6 +1292,21 @@
     </w:p>
     <w:p>
       <w:pPr>
+        <w:ind w:firstLine="720"/>
+      </w:pPr>
+      <w:r>
+        <w:lastRenderedPageBreak/>
+        <w:t xml:space="preserve">Also, there are </w:t>
+      </w:r>
+      <w:r>
+        <w:t>4</w:t>
+      </w:r>
+      <w:r>
+        <w:t xml:space="preserve"> additional operations for Items</w:t>
+      </w:r>
+    </w:p>
+    <w:p>
+      <w:pPr>
         <w:pStyle w:val="ListParagraph"/>
         <w:numPr>
           <w:ilvl w:val="0"/>
@@ -1309,47 +1314,37 @@
         </w:numPr>
       </w:pPr>
       <w:r>
+        <w:t xml:space="preserve">Items can be </w:t>
+      </w:r>
+      <w:r>
         <w:rPr>
           <w:rStyle w:val="IntenseEmphasis"/>
         </w:rPr>
-        <w:t>UnDispose</w:t>
-      </w:r>
-      <w:r>
-        <w:t xml:space="preserve"> – item gets its last values for Custodian and Location</w:t>
-      </w:r>
-    </w:p>
-    <w:p>
-      <w:pPr>
-        <w:pStyle w:val="ListParagraph"/>
-        <w:ind w:left="1440"/>
-      </w:pPr>
-      <w:r>
-        <w:t xml:space="preserve">Only items that are Disposed can be </w:t>
-      </w:r>
-      <w:r>
-        <w:t>Un</w:t>
-      </w:r>
-      <w:r>
-        <w:t>Disposed</w:t>
-      </w:r>
-    </w:p>
-    <w:p>
-      <w:pPr>
-        <w:ind w:firstLine="720"/>
-      </w:pPr>
-    </w:p>
-    <w:p>
-      <w:pPr>
-        <w:ind w:firstLine="720"/>
-      </w:pPr>
-      <w:r>
-        <w:t xml:space="preserve">Also, there are </w:t>
-      </w:r>
-      <w:r>
-        <w:t>4</w:t>
-      </w:r>
-      <w:r>
-        <w:t xml:space="preserve"> additional operations for Items</w:t>
+        <w:t>A</w:t>
+      </w:r>
+      <w:r>
+        <w:rPr>
+          <w:rStyle w:val="IntenseEmphasis"/>
+        </w:rPr>
+        <w:t>dded</w:t>
+      </w:r>
+      <w:r>
+        <w:t xml:space="preserve"> to the Case or </w:t>
+      </w:r>
+      <w:r>
+        <w:rPr>
+          <w:rStyle w:val="IntenseEmphasis"/>
+        </w:rPr>
+        <w:t>R</w:t>
+      </w:r>
+      <w:r>
+        <w:rPr>
+          <w:rStyle w:val="IntenseEmphasis"/>
+        </w:rPr>
+        <w:t>emoved</w:t>
+      </w:r>
+      <w:r>
+        <w:t xml:space="preserve"> from the Case. Item cannot be removed from its Primary Case unless new Primary Case is provided.</w:t>
       </w:r>
     </w:p>
     <w:p>
@@ -1361,37 +1356,37 @@
         </w:numPr>
       </w:pPr>
       <w:r>
-        <w:t xml:space="preserve">Items can be </w:t>
+        <w:t xml:space="preserve">Items can get </w:t>
       </w:r>
       <w:r>
         <w:rPr>
           <w:rStyle w:val="IntenseEmphasis"/>
         </w:rPr>
-        <w:t>A</w:t>
-      </w:r>
-      <w:r>
-        <w:rPr>
-          <w:rStyle w:val="IntenseEmphasis"/>
-        </w:rPr>
-        <w:t>dded</w:t>
-      </w:r>
-      <w:r>
-        <w:t xml:space="preserve"> to the Case or </w:t>
-      </w:r>
-      <w:r>
-        <w:rPr>
-          <w:rStyle w:val="IntenseEmphasis"/>
-        </w:rPr>
-        <w:t>R</w:t>
-      </w:r>
-      <w:r>
-        <w:rPr>
-          <w:rStyle w:val="IntenseEmphasis"/>
-        </w:rPr>
-        <w:t>emoved</w:t>
-      </w:r>
-      <w:r>
-        <w:t xml:space="preserve"> from the Case. Item cannot be removed from its Primary Case unless new Primary Case is provided.</w:t>
+        <w:t>Packed</w:t>
+      </w:r>
+      <w:r>
+        <w:t xml:space="preserve"> to be Checked In </w:t>
+      </w:r>
+      <w:r>
+        <w:t>(</w:t>
+      </w:r>
+      <w:r>
+        <w:t>Checked Out</w:t>
+      </w:r>
+      <w:r>
+        <w:t xml:space="preserve"> etc.) </w:t>
+      </w:r>
+      <w:r>
+        <w:t>together as</w:t>
+      </w:r>
+      <w:r>
+        <w:t xml:space="preserve"> a</w:t>
+      </w:r>
+      <w:r>
+        <w:t xml:space="preserve"> single Item. </w:t>
+      </w:r>
+      <w:r>
+        <w:t>Every Item in the Pack gets tracked individually, i.e. should have its own chain of custody entry for every operation done to the Pack it belongs to.</w:t>
       </w:r>
     </w:p>
     <w:p>
@@ -1403,37 +1398,21 @@
         </w:numPr>
       </w:pPr>
       <w:r>
-        <w:t xml:space="preserve">Items can get </w:t>
-      </w:r>
+        <w:t xml:space="preserve">Items can be </w:t>
+      </w:r>
+      <w:proofErr w:type="spellStart"/>
       <w:r>
         <w:rPr>
           <w:rStyle w:val="IntenseEmphasis"/>
         </w:rPr>
-        <w:t>Packed</w:t>
-      </w:r>
-      <w:r>
-        <w:t xml:space="preserve"> to be Checked In </w:t>
-      </w:r>
-      <w:r>
-        <w:t>(</w:t>
-      </w:r>
-      <w:r>
-        <w:t>Checked Out</w:t>
-      </w:r>
-      <w:r>
-        <w:t xml:space="preserve"> etc.) </w:t>
-      </w:r>
-      <w:r>
-        <w:t>together as</w:t>
-      </w:r>
-      <w:r>
-        <w:t xml:space="preserve"> a</w:t>
-      </w:r>
-      <w:r>
-        <w:t xml:space="preserve"> single Item. </w:t>
-      </w:r>
-      <w:r>
-        <w:t>Every Item in the Pack gets tracked individually, i.e. should have its own chain of custody entry for every operation done to the Pack it belongs to.</w:t>
+        <w:t>UnPacked</w:t>
+      </w:r>
+      <w:proofErr w:type="spellEnd"/>
+      <w:r>
+        <w:t xml:space="preserve"> to be Checked In (Checked Out etc.) individually</w:t>
+      </w:r>
+      <w:r>
+        <w:t>.</w:t>
       </w:r>
     </w:p>
     <w:p>
@@ -1445,30 +1424,16 @@
         </w:numPr>
       </w:pPr>
       <w:r>
-        <w:t xml:space="preserve">Items can </w:t>
-      </w:r>
-      <w:r>
-        <w:t xml:space="preserve">be </w:t>
-      </w:r>
-      <w:proofErr w:type="spellStart"/>
+        <w:t xml:space="preserve">Also, Items can be </w:t>
+      </w:r>
       <w:r>
         <w:rPr>
           <w:rStyle w:val="IntenseEmphasis"/>
         </w:rPr>
-        <w:t>UnPacked</w:t>
-      </w:r>
-      <w:proofErr w:type="spellEnd"/>
-      <w:r>
-        <w:t xml:space="preserve"> to be </w:t>
-      </w:r>
-      <w:r>
-        <w:t>Checked In (Checked Out etc.)</w:t>
-      </w:r>
-      <w:r>
-        <w:t xml:space="preserve"> individually</w:t>
-      </w:r>
-      <w:r>
-        <w:t>.</w:t>
+        <w:t>Split</w:t>
+      </w:r>
+      <w:r>
+        <w:t>, creating child/parent relationship for the Items.</w:t>
       </w:r>
     </w:p>
     <w:p>
@@ -1480,28 +1445,13 @@
         </w:numPr>
       </w:pPr>
       <w:r>
-        <w:t xml:space="preserve">Also, Items can be </w:t>
-      </w:r>
-      <w:r>
-        <w:rPr>
-          <w:rStyle w:val="IntenseEmphasis"/>
-        </w:rPr>
-        <w:t>Split</w:t>
-      </w:r>
-      <w:r>
-        <w:t>, creating child/parent relationship for the Items.</w:t>
-      </w:r>
-    </w:p>
-    <w:p>
-      <w:pPr>
-        <w:pStyle w:val="ListParagraph"/>
-        <w:numPr>
-          <w:ilvl w:val="0"/>
-          <w:numId w:val="3"/>
-        </w:numPr>
-      </w:pPr>
-      <w:r>
-        <w:t xml:space="preserve">And Item can be </w:t>
+        <w:t>And Item can be</w:t>
+      </w:r>
+      <w:r>
+        <w:t>come</w:t>
+      </w:r>
+      <w:r>
+        <w:t xml:space="preserve"> </w:t>
       </w:r>
       <w:r>
         <w:rPr>
@@ -1521,11 +1471,6 @@
       <w:r>
         <w:t>. Only Active Items need tracking.</w:t>
       </w:r>
-    </w:p>
-    <w:p>
-      <w:pPr>
-        <w:ind w:firstLine="720"/>
-      </w:pPr>
     </w:p>
     <w:p>
       <w:pPr>
@@ -1536,16 +1481,12 @@
           <w:szCs w:val="24"/>
         </w:rPr>
       </w:pPr>
-      <w:r>
-        <w:br w:type="page"/>
-      </w:r>
     </w:p>
     <w:p>
       <w:pPr>
         <w:pStyle w:val="Heading3"/>
       </w:pPr>
       <w:r>
-        <w:lastRenderedPageBreak/>
         <w:t xml:space="preserve">Cases </w:t>
       </w:r>
       <w:r>
@@ -1758,6 +1699,2134 @@
         <w:t>s, Org and Sys Admins</w:t>
       </w:r>
     </w:p>
+    <w:p>
+      <w:pPr>
+        <w:ind w:firstLine="360"/>
+      </w:pPr>
+    </w:p>
+    <w:p>
+      <w:pPr>
+        <w:rPr>
+          <w:rFonts w:asciiTheme="majorHAnsi" w:eastAsiaTheme="majorEastAsia" w:hAnsiTheme="majorHAnsi" w:cstheme="majorBidi"/>
+          <w:color w:val="2F5496" w:themeColor="accent1" w:themeShade="BF"/>
+          <w:sz w:val="32"/>
+          <w:szCs w:val="32"/>
+        </w:rPr>
+      </w:pPr>
+      <w:r>
+        <w:br w:type="page"/>
+      </w:r>
+    </w:p>
+    <w:p>
+      <w:pPr>
+        <w:pStyle w:val="Heading1"/>
+      </w:pPr>
+      <w:r>
+        <w:lastRenderedPageBreak/>
+        <w:t>Domain model</w:t>
+      </w:r>
+    </w:p>
+    <w:p>
+      <w:pPr>
+        <w:pStyle w:val="Heading2"/>
+      </w:pPr>
+      <w:r>
+        <w:t>Entities</w:t>
+      </w:r>
+    </w:p>
+    <w:p>
+      <w:pPr>
+        <w:pStyle w:val="Heading3"/>
+      </w:pPr>
+      <w:r>
+        <w:t>Case</w:t>
+      </w:r>
+    </w:p>
+    <w:tbl>
+      <w:tblPr>
+        <w:tblStyle w:val="TableGrid"/>
+        <w:tblW w:w="0" w:type="auto"/>
+        <w:tblLook w:val="04A0" w:firstRow="1" w:lastRow="0" w:firstColumn="1" w:lastColumn="0" w:noHBand="0" w:noVBand="1"/>
+      </w:tblPr>
+      <w:tblGrid>
+        <w:gridCol w:w="3116"/>
+        <w:gridCol w:w="3116"/>
+        <w:gridCol w:w="3117"/>
+      </w:tblGrid>
+      <w:tr>
+        <w:tc>
+          <w:tcPr>
+            <w:tcW w:w="3116" w:type="dxa"/>
+          </w:tcPr>
+          <w:p/>
+        </w:tc>
+        <w:tc>
+          <w:tcPr>
+            <w:tcW w:w="3116" w:type="dxa"/>
+          </w:tcPr>
+          <w:p>
+            <w:r>
+              <w:t>Type</w:t>
+            </w:r>
+          </w:p>
+        </w:tc>
+        <w:tc>
+          <w:tcPr>
+            <w:tcW w:w="3117" w:type="dxa"/>
+          </w:tcPr>
+          <w:p>
+            <w:r>
+              <w:t>Comment</w:t>
+            </w:r>
+          </w:p>
+        </w:tc>
+      </w:tr>
+      <w:tr>
+        <w:tc>
+          <w:tcPr>
+            <w:tcW w:w="3116" w:type="dxa"/>
+          </w:tcPr>
+          <w:p>
+            <w:r>
+              <w:t>Organization</w:t>
+            </w:r>
+          </w:p>
+        </w:tc>
+        <w:tc>
+          <w:tcPr>
+            <w:tcW w:w="3116" w:type="dxa"/>
+          </w:tcPr>
+          <w:p/>
+        </w:tc>
+        <w:tc>
+          <w:tcPr>
+            <w:tcW w:w="3117" w:type="dxa"/>
+          </w:tcPr>
+          <w:p/>
+        </w:tc>
+      </w:tr>
+      <w:tr>
+        <w:tc>
+          <w:tcPr>
+            <w:tcW w:w="3116" w:type="dxa"/>
+          </w:tcPr>
+          <w:p>
+            <w:r>
+              <w:t>Office</w:t>
+            </w:r>
+          </w:p>
+        </w:tc>
+        <w:tc>
+          <w:tcPr>
+            <w:tcW w:w="3116" w:type="dxa"/>
+          </w:tcPr>
+          <w:p/>
+        </w:tc>
+        <w:tc>
+          <w:tcPr>
+            <w:tcW w:w="3117" w:type="dxa"/>
+          </w:tcPr>
+          <w:p/>
+        </w:tc>
+      </w:tr>
+      <w:tr>
+        <w:tc>
+          <w:tcPr>
+            <w:tcW w:w="3116" w:type="dxa"/>
+          </w:tcPr>
+          <w:p>
+            <w:r>
+              <w:t xml:space="preserve">Item[] </w:t>
+            </w:r>
+          </w:p>
+        </w:tc>
+        <w:tc>
+          <w:tcPr>
+            <w:tcW w:w="3116" w:type="dxa"/>
+          </w:tcPr>
+          <w:p/>
+        </w:tc>
+        <w:tc>
+          <w:tcPr>
+            <w:tcW w:w="3117" w:type="dxa"/>
+          </w:tcPr>
+          <w:p/>
+        </w:tc>
+      </w:tr>
+      <w:tr>
+        <w:tc>
+          <w:tcPr>
+            <w:tcW w:w="3116" w:type="dxa"/>
+          </w:tcPr>
+          <w:p>
+            <w:proofErr w:type="spellStart"/>
+            <w:r>
+              <w:t>CreatedDate</w:t>
+            </w:r>
+            <w:proofErr w:type="spellEnd"/>
+          </w:p>
+        </w:tc>
+        <w:tc>
+          <w:tcPr>
+            <w:tcW w:w="3116" w:type="dxa"/>
+          </w:tcPr>
+          <w:p>
+            <w:proofErr w:type="spellStart"/>
+            <w:r>
+              <w:t>DateTime</w:t>
+            </w:r>
+            <w:proofErr w:type="spellEnd"/>
+            <w:r>
+              <w:t xml:space="preserve"> in past</w:t>
+            </w:r>
+          </w:p>
+        </w:tc>
+        <w:tc>
+          <w:tcPr>
+            <w:tcW w:w="3117" w:type="dxa"/>
+          </w:tcPr>
+          <w:p/>
+        </w:tc>
+      </w:tr>
+      <w:tr>
+        <w:tc>
+          <w:tcPr>
+            <w:tcW w:w="3116" w:type="dxa"/>
+          </w:tcPr>
+          <w:p>
+            <w:proofErr w:type="spellStart"/>
+            <w:r>
+              <w:t>OffenceDate</w:t>
+            </w:r>
+            <w:proofErr w:type="spellEnd"/>
+          </w:p>
+        </w:tc>
+        <w:tc>
+          <w:tcPr>
+            <w:tcW w:w="3116" w:type="dxa"/>
+          </w:tcPr>
+          <w:p>
+            <w:proofErr w:type="spellStart"/>
+            <w:r>
+              <w:t>DateTime</w:t>
+            </w:r>
+            <w:proofErr w:type="spellEnd"/>
+          </w:p>
+        </w:tc>
+        <w:tc>
+          <w:tcPr>
+            <w:tcW w:w="3117" w:type="dxa"/>
+          </w:tcPr>
+          <w:p/>
+        </w:tc>
+      </w:tr>
+      <w:tr>
+        <w:tc>
+          <w:tcPr>
+            <w:tcW w:w="3116" w:type="dxa"/>
+          </w:tcPr>
+          <w:p>
+            <w:proofErr w:type="spellStart"/>
+            <w:r>
+              <w:t>CreatedBy</w:t>
+            </w:r>
+            <w:proofErr w:type="spellEnd"/>
+          </w:p>
+        </w:tc>
+        <w:tc>
+          <w:tcPr>
+            <w:tcW w:w="3116" w:type="dxa"/>
+          </w:tcPr>
+          <w:p>
+            <w:r>
+              <w:t>User</w:t>
+            </w:r>
+          </w:p>
+        </w:tc>
+        <w:tc>
+          <w:tcPr>
+            <w:tcW w:w="3117" w:type="dxa"/>
+          </w:tcPr>
+          <w:p/>
+        </w:tc>
+      </w:tr>
+      <w:tr>
+        <w:tc>
+          <w:tcPr>
+            <w:tcW w:w="3116" w:type="dxa"/>
+          </w:tcPr>
+          <w:p>
+            <w:r>
+              <w:t>Responsible</w:t>
+            </w:r>
+          </w:p>
+        </w:tc>
+        <w:tc>
+          <w:tcPr>
+            <w:tcW w:w="3116" w:type="dxa"/>
+          </w:tcPr>
+          <w:p>
+            <w:r>
+              <w:t>User</w:t>
+            </w:r>
+          </w:p>
+        </w:tc>
+        <w:tc>
+          <w:tcPr>
+            <w:tcW w:w="3117" w:type="dxa"/>
+          </w:tcPr>
+          <w:p/>
+        </w:tc>
+      </w:tr>
+      <w:tr>
+        <w:tc>
+          <w:tcPr>
+            <w:tcW w:w="3116" w:type="dxa"/>
+          </w:tcPr>
+          <w:p>
+            <w:r>
+              <w:t>Active</w:t>
+            </w:r>
+          </w:p>
+        </w:tc>
+        <w:tc>
+          <w:tcPr>
+            <w:tcW w:w="3116" w:type="dxa"/>
+          </w:tcPr>
+          <w:p>
+            <w:proofErr w:type="spellStart"/>
+            <w:r>
+              <w:t>boolean</w:t>
+            </w:r>
+            <w:proofErr w:type="spellEnd"/>
+          </w:p>
+        </w:tc>
+        <w:tc>
+          <w:tcPr>
+            <w:tcW w:w="3117" w:type="dxa"/>
+          </w:tcPr>
+          <w:p/>
+        </w:tc>
+      </w:tr>
+      <w:tr>
+        <w:tc>
+          <w:tcPr>
+            <w:tcW w:w="3116" w:type="dxa"/>
+          </w:tcPr>
+          <w:p>
+            <w:proofErr w:type="spellStart"/>
+            <w:r>
+              <w:t>isClp</w:t>
+            </w:r>
+            <w:proofErr w:type="spellEnd"/>
+          </w:p>
+        </w:tc>
+        <w:tc>
+          <w:tcPr>
+            <w:tcW w:w="3116" w:type="dxa"/>
+          </w:tcPr>
+          <w:p>
+            <w:proofErr w:type="spellStart"/>
+            <w:r>
+              <w:t>boolean</w:t>
+            </w:r>
+            <w:proofErr w:type="spellEnd"/>
+          </w:p>
+        </w:tc>
+        <w:tc>
+          <w:tcPr>
+            <w:tcW w:w="3117" w:type="dxa"/>
+          </w:tcPr>
+          <w:p/>
+        </w:tc>
+      </w:tr>
+      <w:tr>
+        <w:tc>
+          <w:tcPr>
+            <w:tcW w:w="3116" w:type="dxa"/>
+          </w:tcPr>
+          <w:p>
+            <w:proofErr w:type="spellStart"/>
+            <w:r>
+              <w:t>CasePermission</w:t>
+            </w:r>
+            <w:proofErr w:type="spellEnd"/>
+            <w:r>
+              <w:t>[]</w:t>
+            </w:r>
+          </w:p>
+        </w:tc>
+        <w:tc>
+          <w:tcPr>
+            <w:tcW w:w="3116" w:type="dxa"/>
+          </w:tcPr>
+          <w:p/>
+        </w:tc>
+        <w:tc>
+          <w:tcPr>
+            <w:tcW w:w="3117" w:type="dxa"/>
+          </w:tcPr>
+          <w:p/>
+        </w:tc>
+      </w:tr>
+      <w:tr>
+        <w:tc>
+          <w:tcPr>
+            <w:tcW w:w="3116" w:type="dxa"/>
+          </w:tcPr>
+          <w:p>
+            <w:pPr>
+              <w:rPr>
+                <w:b/>
+                <w:bCs/>
+              </w:rPr>
+            </w:pPr>
+            <w:proofErr w:type="spellStart"/>
+            <w:r>
+              <w:rPr>
+                <w:b/>
+                <w:bCs/>
+              </w:rPr>
+              <w:t>RegisterCase</w:t>
+            </w:r>
+            <w:proofErr w:type="spellEnd"/>
+            <w:r>
+              <w:rPr>
+                <w:b/>
+                <w:bCs/>
+              </w:rPr>
+              <w:t>()</w:t>
+            </w:r>
+          </w:p>
+        </w:tc>
+        <w:tc>
+          <w:tcPr>
+            <w:tcW w:w="3116" w:type="dxa"/>
+          </w:tcPr>
+          <w:p/>
+        </w:tc>
+        <w:tc>
+          <w:tcPr>
+            <w:tcW w:w="3117" w:type="dxa"/>
+          </w:tcPr>
+          <w:p/>
+        </w:tc>
+      </w:tr>
+      <w:tr>
+        <w:tc>
+          <w:tcPr>
+            <w:tcW w:w="3116" w:type="dxa"/>
+          </w:tcPr>
+          <w:p>
+            <w:pPr>
+              <w:rPr>
+                <w:b/>
+                <w:bCs/>
+              </w:rPr>
+            </w:pPr>
+            <w:proofErr w:type="spellStart"/>
+            <w:r>
+              <w:rPr>
+                <w:b/>
+                <w:bCs/>
+              </w:rPr>
+              <w:t>CloseCase</w:t>
+            </w:r>
+            <w:proofErr w:type="spellEnd"/>
+            <w:r>
+              <w:rPr>
+                <w:b/>
+                <w:bCs/>
+              </w:rPr>
+              <w:t>()</w:t>
+            </w:r>
+          </w:p>
+        </w:tc>
+        <w:tc>
+          <w:tcPr>
+            <w:tcW w:w="3116" w:type="dxa"/>
+          </w:tcPr>
+          <w:p/>
+        </w:tc>
+        <w:tc>
+          <w:tcPr>
+            <w:tcW w:w="3117" w:type="dxa"/>
+          </w:tcPr>
+          <w:p/>
+        </w:tc>
+      </w:tr>
+      <w:tr>
+        <w:tc>
+          <w:tcPr>
+            <w:tcW w:w="3116" w:type="dxa"/>
+          </w:tcPr>
+          <w:p>
+            <w:pPr>
+              <w:rPr>
+                <w:b/>
+                <w:bCs/>
+              </w:rPr>
+            </w:pPr>
+            <w:proofErr w:type="spellStart"/>
+            <w:r>
+              <w:rPr>
+                <w:b/>
+                <w:bCs/>
+              </w:rPr>
+              <w:t>AddItem</w:t>
+            </w:r>
+            <w:proofErr w:type="spellEnd"/>
+            <w:r>
+              <w:rPr>
+                <w:b/>
+                <w:bCs/>
+              </w:rPr>
+              <w:t>()</w:t>
+            </w:r>
+          </w:p>
+        </w:tc>
+        <w:tc>
+          <w:tcPr>
+            <w:tcW w:w="3116" w:type="dxa"/>
+          </w:tcPr>
+          <w:p/>
+        </w:tc>
+        <w:tc>
+          <w:tcPr>
+            <w:tcW w:w="3117" w:type="dxa"/>
+          </w:tcPr>
+          <w:p/>
+        </w:tc>
+      </w:tr>
+      <w:tr>
+        <w:tc>
+          <w:tcPr>
+            <w:tcW w:w="3116" w:type="dxa"/>
+          </w:tcPr>
+          <w:p>
+            <w:pPr>
+              <w:rPr>
+                <w:b/>
+                <w:bCs/>
+              </w:rPr>
+            </w:pPr>
+            <w:r>
+              <w:rPr>
+                <w:b/>
+                <w:bCs/>
+              </w:rPr>
+              <w:t>Activate()</w:t>
+            </w:r>
+          </w:p>
+        </w:tc>
+        <w:tc>
+          <w:tcPr>
+            <w:tcW w:w="3116" w:type="dxa"/>
+          </w:tcPr>
+          <w:p/>
+        </w:tc>
+        <w:tc>
+          <w:tcPr>
+            <w:tcW w:w="3117" w:type="dxa"/>
+          </w:tcPr>
+          <w:p/>
+        </w:tc>
+      </w:tr>
+      <w:tr>
+        <w:tc>
+          <w:tcPr>
+            <w:tcW w:w="3116" w:type="dxa"/>
+          </w:tcPr>
+          <w:p>
+            <w:pPr>
+              <w:rPr>
+                <w:b/>
+                <w:bCs/>
+              </w:rPr>
+            </w:pPr>
+            <w:r>
+              <w:rPr>
+                <w:b/>
+                <w:bCs/>
+              </w:rPr>
+              <w:t>Deactivate()</w:t>
+            </w:r>
+          </w:p>
+        </w:tc>
+        <w:tc>
+          <w:tcPr>
+            <w:tcW w:w="3116" w:type="dxa"/>
+          </w:tcPr>
+          <w:p/>
+        </w:tc>
+        <w:tc>
+          <w:tcPr>
+            <w:tcW w:w="3117" w:type="dxa"/>
+          </w:tcPr>
+          <w:p/>
+        </w:tc>
+      </w:tr>
+      <w:tr>
+        <w:tc>
+          <w:tcPr>
+            <w:tcW w:w="3116" w:type="dxa"/>
+          </w:tcPr>
+          <w:p>
+            <w:pPr>
+              <w:rPr>
+                <w:b/>
+                <w:bCs/>
+              </w:rPr>
+            </w:pPr>
+            <w:r>
+              <w:rPr>
+                <w:b/>
+                <w:bCs/>
+              </w:rPr>
+              <w:t>Update()</w:t>
+            </w:r>
+          </w:p>
+        </w:tc>
+        <w:tc>
+          <w:tcPr>
+            <w:tcW w:w="3116" w:type="dxa"/>
+          </w:tcPr>
+          <w:p/>
+        </w:tc>
+        <w:tc>
+          <w:tcPr>
+            <w:tcW w:w="3117" w:type="dxa"/>
+          </w:tcPr>
+          <w:p/>
+        </w:tc>
+      </w:tr>
+      <w:tr>
+        <w:tc>
+          <w:tcPr>
+            <w:tcW w:w="3116" w:type="dxa"/>
+          </w:tcPr>
+          <w:p>
+            <w:pPr>
+              <w:rPr>
+                <w:b/>
+                <w:bCs/>
+              </w:rPr>
+            </w:pPr>
+            <w:proofErr w:type="spellStart"/>
+            <w:r>
+              <w:rPr>
+                <w:b/>
+                <w:bCs/>
+              </w:rPr>
+              <w:t>UserPermission</w:t>
+            </w:r>
+            <w:proofErr w:type="spellEnd"/>
+            <w:r>
+              <w:rPr>
+                <w:b/>
+                <w:bCs/>
+              </w:rPr>
+              <w:t>[]</w:t>
+            </w:r>
+          </w:p>
+        </w:tc>
+        <w:tc>
+          <w:tcPr>
+            <w:tcW w:w="3116" w:type="dxa"/>
+          </w:tcPr>
+          <w:p/>
+        </w:tc>
+        <w:tc>
+          <w:tcPr>
+            <w:tcW w:w="3117" w:type="dxa"/>
+          </w:tcPr>
+          <w:p/>
+        </w:tc>
+      </w:tr>
+      <w:tr>
+        <w:tc>
+          <w:tcPr>
+            <w:tcW w:w="3116" w:type="dxa"/>
+          </w:tcPr>
+          <w:p>
+            <w:pPr>
+              <w:rPr>
+                <w:b/>
+                <w:bCs/>
+              </w:rPr>
+            </w:pPr>
+            <w:proofErr w:type="spellStart"/>
+            <w:r>
+              <w:rPr>
+                <w:b/>
+                <w:bCs/>
+              </w:rPr>
+              <w:t>TurnClpOn</w:t>
+            </w:r>
+            <w:proofErr w:type="spellEnd"/>
+            <w:r>
+              <w:rPr>
+                <w:b/>
+                <w:bCs/>
+              </w:rPr>
+              <w:t>()</w:t>
+            </w:r>
+          </w:p>
+        </w:tc>
+        <w:tc>
+          <w:tcPr>
+            <w:tcW w:w="3116" w:type="dxa"/>
+          </w:tcPr>
+          <w:p/>
+        </w:tc>
+        <w:tc>
+          <w:tcPr>
+            <w:tcW w:w="3117" w:type="dxa"/>
+          </w:tcPr>
+          <w:p/>
+        </w:tc>
+      </w:tr>
+      <w:tr>
+        <w:tc>
+          <w:tcPr>
+            <w:tcW w:w="3116" w:type="dxa"/>
+          </w:tcPr>
+          <w:p>
+            <w:pPr>
+              <w:rPr>
+                <w:b/>
+                <w:bCs/>
+              </w:rPr>
+            </w:pPr>
+            <w:proofErr w:type="spellStart"/>
+            <w:r>
+              <w:rPr>
+                <w:b/>
+                <w:bCs/>
+              </w:rPr>
+              <w:t>TurnClpOff</w:t>
+            </w:r>
+            <w:proofErr w:type="spellEnd"/>
+            <w:r>
+              <w:rPr>
+                <w:b/>
+                <w:bCs/>
+              </w:rPr>
+              <w:t>()</w:t>
+            </w:r>
+          </w:p>
+        </w:tc>
+        <w:tc>
+          <w:tcPr>
+            <w:tcW w:w="3116" w:type="dxa"/>
+          </w:tcPr>
+          <w:p/>
+        </w:tc>
+        <w:tc>
+          <w:tcPr>
+            <w:tcW w:w="3117" w:type="dxa"/>
+          </w:tcPr>
+          <w:p/>
+        </w:tc>
+      </w:tr>
+    </w:tbl>
+    <w:p/>
+    <w:p>
+      <w:pPr>
+        <w:pStyle w:val="Heading3"/>
+      </w:pPr>
+      <w:r>
+        <w:t xml:space="preserve">Item </w:t>
+      </w:r>
+    </w:p>
+    <w:tbl>
+      <w:tblPr>
+        <w:tblStyle w:val="TableGrid"/>
+        <w:tblW w:w="0" w:type="auto"/>
+        <w:tblLook w:val="04A0" w:firstRow="1" w:lastRow="0" w:firstColumn="1" w:lastColumn="0" w:noHBand="0" w:noVBand="1"/>
+      </w:tblPr>
+      <w:tblGrid>
+        <w:gridCol w:w="3116"/>
+        <w:gridCol w:w="3116"/>
+        <w:gridCol w:w="3117"/>
+      </w:tblGrid>
+      <w:tr>
+        <w:tc>
+          <w:tcPr>
+            <w:tcW w:w="3116" w:type="dxa"/>
+          </w:tcPr>
+          <w:p/>
+        </w:tc>
+        <w:tc>
+          <w:tcPr>
+            <w:tcW w:w="3116" w:type="dxa"/>
+          </w:tcPr>
+          <w:p>
+            <w:r>
+              <w:t>Type</w:t>
+            </w:r>
+          </w:p>
+        </w:tc>
+        <w:tc>
+          <w:tcPr>
+            <w:tcW w:w="3117" w:type="dxa"/>
+          </w:tcPr>
+          <w:p>
+            <w:r>
+              <w:t>Comment</w:t>
+            </w:r>
+          </w:p>
+        </w:tc>
+      </w:tr>
+      <w:tr>
+        <w:tc>
+          <w:tcPr>
+            <w:tcW w:w="3116" w:type="dxa"/>
+          </w:tcPr>
+          <w:p>
+            <w:r>
+              <w:t>Organization</w:t>
+            </w:r>
+          </w:p>
+        </w:tc>
+        <w:tc>
+          <w:tcPr>
+            <w:tcW w:w="3116" w:type="dxa"/>
+          </w:tcPr>
+          <w:p/>
+        </w:tc>
+        <w:tc>
+          <w:tcPr>
+            <w:tcW w:w="3117" w:type="dxa"/>
+          </w:tcPr>
+          <w:p/>
+        </w:tc>
+      </w:tr>
+      <w:tr>
+        <w:tc>
+          <w:tcPr>
+            <w:tcW w:w="3116" w:type="dxa"/>
+          </w:tcPr>
+          <w:p>
+            <w:r>
+              <w:t>Office</w:t>
+            </w:r>
+          </w:p>
+        </w:tc>
+        <w:tc>
+          <w:tcPr>
+            <w:tcW w:w="3116" w:type="dxa"/>
+          </w:tcPr>
+          <w:p/>
+        </w:tc>
+        <w:tc>
+          <w:tcPr>
+            <w:tcW w:w="3117" w:type="dxa"/>
+          </w:tcPr>
+          <w:p/>
+        </w:tc>
+      </w:tr>
+      <w:tr>
+        <w:tc>
+          <w:tcPr>
+            <w:tcW w:w="3116" w:type="dxa"/>
+          </w:tcPr>
+          <w:p>
+            <w:r>
+              <w:t>Status</w:t>
+            </w:r>
+          </w:p>
+        </w:tc>
+        <w:tc>
+          <w:tcPr>
+            <w:tcW w:w="3116" w:type="dxa"/>
+          </w:tcPr>
+          <w:p/>
+        </w:tc>
+        <w:tc>
+          <w:tcPr>
+            <w:tcW w:w="3117" w:type="dxa"/>
+          </w:tcPr>
+          <w:p/>
+        </w:tc>
+      </w:tr>
+      <w:tr>
+        <w:tc>
+          <w:tcPr>
+            <w:tcW w:w="3116" w:type="dxa"/>
+          </w:tcPr>
+          <w:p>
+            <w:r>
+              <w:t>Category</w:t>
+            </w:r>
+          </w:p>
+        </w:tc>
+        <w:tc>
+          <w:tcPr>
+            <w:tcW w:w="3116" w:type="dxa"/>
+          </w:tcPr>
+          <w:p/>
+        </w:tc>
+        <w:tc>
+          <w:tcPr>
+            <w:tcW w:w="3117" w:type="dxa"/>
+          </w:tcPr>
+          <w:p/>
+        </w:tc>
+      </w:tr>
+      <w:tr>
+        <w:tc>
+          <w:tcPr>
+            <w:tcW w:w="3116" w:type="dxa"/>
+          </w:tcPr>
+          <w:p>
+            <w:proofErr w:type="spellStart"/>
+            <w:r>
+              <w:t>PrimaryCase</w:t>
+            </w:r>
+            <w:proofErr w:type="spellEnd"/>
+          </w:p>
+        </w:tc>
+        <w:tc>
+          <w:tcPr>
+            <w:tcW w:w="3116" w:type="dxa"/>
+          </w:tcPr>
+          <w:p>
+            <w:r>
+              <w:t>Case</w:t>
+            </w:r>
+          </w:p>
+        </w:tc>
+        <w:tc>
+          <w:tcPr>
+            <w:tcW w:w="3117" w:type="dxa"/>
+          </w:tcPr>
+          <w:p/>
+        </w:tc>
+      </w:tr>
+      <w:tr>
+        <w:tc>
+          <w:tcPr>
+            <w:tcW w:w="3116" w:type="dxa"/>
+          </w:tcPr>
+          <w:p>
+            <w:r>
+              <w:t>Case[]</w:t>
+            </w:r>
+          </w:p>
+        </w:tc>
+        <w:tc>
+          <w:tcPr>
+            <w:tcW w:w="3116" w:type="dxa"/>
+          </w:tcPr>
+          <w:p/>
+        </w:tc>
+        <w:tc>
+          <w:tcPr>
+            <w:tcW w:w="3117" w:type="dxa"/>
+          </w:tcPr>
+          <w:p/>
+        </w:tc>
+      </w:tr>
+      <w:tr>
+        <w:tc>
+          <w:tcPr>
+            <w:tcW w:w="3116" w:type="dxa"/>
+          </w:tcPr>
+          <w:p>
+            <w:r>
+              <w:t>Location</w:t>
+            </w:r>
+          </w:p>
+        </w:tc>
+        <w:tc>
+          <w:tcPr>
+            <w:tcW w:w="3116" w:type="dxa"/>
+          </w:tcPr>
+          <w:p/>
+        </w:tc>
+        <w:tc>
+          <w:tcPr>
+            <w:tcW w:w="3117" w:type="dxa"/>
+          </w:tcPr>
+          <w:p/>
+        </w:tc>
+      </w:tr>
+      <w:tr>
+        <w:tc>
+          <w:tcPr>
+            <w:tcW w:w="3116" w:type="dxa"/>
+          </w:tcPr>
+          <w:p>
+            <w:r>
+              <w:t>Custodian</w:t>
+            </w:r>
+          </w:p>
+        </w:tc>
+        <w:tc>
+          <w:tcPr>
+            <w:tcW w:w="3116" w:type="dxa"/>
+          </w:tcPr>
+          <w:p>
+            <w:r>
+              <w:t>User</w:t>
+            </w:r>
+          </w:p>
+        </w:tc>
+        <w:tc>
+          <w:tcPr>
+            <w:tcW w:w="3117" w:type="dxa"/>
+          </w:tcPr>
+          <w:p/>
+        </w:tc>
+      </w:tr>
+      <w:tr>
+        <w:tc>
+          <w:tcPr>
+            <w:tcW w:w="3116" w:type="dxa"/>
+          </w:tcPr>
+          <w:p>
+            <w:r>
+              <w:t>Active</w:t>
+            </w:r>
+          </w:p>
+        </w:tc>
+        <w:tc>
+          <w:tcPr>
+            <w:tcW w:w="3116" w:type="dxa"/>
+          </w:tcPr>
+          <w:p>
+            <w:proofErr w:type="spellStart"/>
+            <w:r>
+              <w:t>boolean</w:t>
+            </w:r>
+            <w:proofErr w:type="spellEnd"/>
+          </w:p>
+        </w:tc>
+        <w:tc>
+          <w:tcPr>
+            <w:tcW w:w="3117" w:type="dxa"/>
+          </w:tcPr>
+          <w:p/>
+        </w:tc>
+      </w:tr>
+      <w:tr>
+        <w:tc>
+          <w:tcPr>
+            <w:tcW w:w="3116" w:type="dxa"/>
+          </w:tcPr>
+          <w:p>
+            <w:proofErr w:type="spellStart"/>
+            <w:r>
+              <w:t>CoC</w:t>
+            </w:r>
+            <w:proofErr w:type="spellEnd"/>
+            <w:r>
+              <w:t>[]</w:t>
+            </w:r>
+          </w:p>
+        </w:tc>
+        <w:tc>
+          <w:tcPr>
+            <w:tcW w:w="3116" w:type="dxa"/>
+          </w:tcPr>
+          <w:p/>
+        </w:tc>
+        <w:tc>
+          <w:tcPr>
+            <w:tcW w:w="3117" w:type="dxa"/>
+          </w:tcPr>
+          <w:p>
+            <w:r>
+              <w:t>Chain of Custody i.e. history of Item whereabouts</w:t>
+            </w:r>
+          </w:p>
+        </w:tc>
+      </w:tr>
+      <w:tr>
+        <w:tc>
+          <w:tcPr>
+            <w:tcW w:w="3116" w:type="dxa"/>
+          </w:tcPr>
+          <w:p>
+            <w:pPr>
+              <w:rPr>
+                <w:b/>
+                <w:bCs/>
+              </w:rPr>
+            </w:pPr>
+            <w:proofErr w:type="spellStart"/>
+            <w:r>
+              <w:rPr>
+                <w:b/>
+                <w:bCs/>
+              </w:rPr>
+              <w:t>RegisterItem</w:t>
+            </w:r>
+            <w:proofErr w:type="spellEnd"/>
+            <w:r>
+              <w:rPr>
+                <w:b/>
+                <w:bCs/>
+              </w:rPr>
+              <w:t>()</w:t>
+            </w:r>
+          </w:p>
+        </w:tc>
+        <w:tc>
+          <w:tcPr>
+            <w:tcW w:w="3116" w:type="dxa"/>
+          </w:tcPr>
+          <w:p/>
+        </w:tc>
+        <w:tc>
+          <w:tcPr>
+            <w:tcW w:w="3117" w:type="dxa"/>
+          </w:tcPr>
+          <w:p/>
+        </w:tc>
+      </w:tr>
+      <w:tr>
+        <w:tc>
+          <w:tcPr>
+            <w:tcW w:w="3116" w:type="dxa"/>
+          </w:tcPr>
+          <w:p>
+            <w:pPr>
+              <w:rPr>
+                <w:b/>
+                <w:bCs/>
+              </w:rPr>
+            </w:pPr>
+            <w:proofErr w:type="spellStart"/>
+            <w:r>
+              <w:rPr>
+                <w:b/>
+                <w:bCs/>
+              </w:rPr>
+              <w:t>AddToCase</w:t>
+            </w:r>
+            <w:proofErr w:type="spellEnd"/>
+            <w:r>
+              <w:rPr>
+                <w:b/>
+                <w:bCs/>
+              </w:rPr>
+              <w:t>()</w:t>
+            </w:r>
+          </w:p>
+        </w:tc>
+        <w:tc>
+          <w:tcPr>
+            <w:tcW w:w="3116" w:type="dxa"/>
+          </w:tcPr>
+          <w:p/>
+        </w:tc>
+        <w:tc>
+          <w:tcPr>
+            <w:tcW w:w="3117" w:type="dxa"/>
+          </w:tcPr>
+          <w:p/>
+        </w:tc>
+      </w:tr>
+      <w:tr>
+        <w:tc>
+          <w:tcPr>
+            <w:tcW w:w="3116" w:type="dxa"/>
+          </w:tcPr>
+          <w:p>
+            <w:pPr>
+              <w:rPr>
+                <w:b/>
+                <w:bCs/>
+              </w:rPr>
+            </w:pPr>
+            <w:proofErr w:type="spellStart"/>
+            <w:r>
+              <w:rPr>
+                <w:b/>
+                <w:bCs/>
+              </w:rPr>
+              <w:t>Change</w:t>
+            </w:r>
+            <w:r>
+              <w:rPr>
+                <w:b/>
+                <w:bCs/>
+              </w:rPr>
+              <w:t>PrimaryCase</w:t>
+            </w:r>
+            <w:proofErr w:type="spellEnd"/>
+            <w:r>
+              <w:rPr>
+                <w:b/>
+                <w:bCs/>
+              </w:rPr>
+              <w:t>()</w:t>
+            </w:r>
+          </w:p>
+        </w:tc>
+        <w:tc>
+          <w:tcPr>
+            <w:tcW w:w="3116" w:type="dxa"/>
+          </w:tcPr>
+          <w:p/>
+        </w:tc>
+        <w:tc>
+          <w:tcPr>
+            <w:tcW w:w="3117" w:type="dxa"/>
+          </w:tcPr>
+          <w:p/>
+        </w:tc>
+      </w:tr>
+      <w:tr>
+        <w:tc>
+          <w:tcPr>
+            <w:tcW w:w="3116" w:type="dxa"/>
+          </w:tcPr>
+          <w:p>
+            <w:pPr>
+              <w:rPr>
+                <w:b/>
+                <w:bCs/>
+              </w:rPr>
+            </w:pPr>
+            <w:proofErr w:type="spellStart"/>
+            <w:r>
+              <w:rPr>
+                <w:b/>
+                <w:bCs/>
+              </w:rPr>
+              <w:t>CheckIn</w:t>
+            </w:r>
+            <w:proofErr w:type="spellEnd"/>
+            <w:r>
+              <w:rPr>
+                <w:b/>
+                <w:bCs/>
+              </w:rPr>
+              <w:t>()</w:t>
+            </w:r>
+          </w:p>
+        </w:tc>
+        <w:tc>
+          <w:tcPr>
+            <w:tcW w:w="3116" w:type="dxa"/>
+          </w:tcPr>
+          <w:p/>
+        </w:tc>
+        <w:tc>
+          <w:tcPr>
+            <w:tcW w:w="3117" w:type="dxa"/>
+          </w:tcPr>
+          <w:p/>
+        </w:tc>
+      </w:tr>
+      <w:tr>
+        <w:tc>
+          <w:tcPr>
+            <w:tcW w:w="3116" w:type="dxa"/>
+          </w:tcPr>
+          <w:p>
+            <w:pPr>
+              <w:rPr>
+                <w:b/>
+                <w:bCs/>
+              </w:rPr>
+            </w:pPr>
+            <w:proofErr w:type="spellStart"/>
+            <w:r>
+              <w:rPr>
+                <w:b/>
+                <w:bCs/>
+              </w:rPr>
+              <w:t>CheckOut</w:t>
+            </w:r>
+            <w:proofErr w:type="spellEnd"/>
+            <w:r>
+              <w:rPr>
+                <w:b/>
+                <w:bCs/>
+              </w:rPr>
+              <w:t>()</w:t>
+            </w:r>
+          </w:p>
+        </w:tc>
+        <w:tc>
+          <w:tcPr>
+            <w:tcW w:w="3116" w:type="dxa"/>
+          </w:tcPr>
+          <w:p/>
+        </w:tc>
+        <w:tc>
+          <w:tcPr>
+            <w:tcW w:w="3117" w:type="dxa"/>
+          </w:tcPr>
+          <w:p/>
+        </w:tc>
+      </w:tr>
+      <w:tr>
+        <w:tc>
+          <w:tcPr>
+            <w:tcW w:w="3116" w:type="dxa"/>
+          </w:tcPr>
+          <w:p>
+            <w:pPr>
+              <w:rPr>
+                <w:b/>
+                <w:bCs/>
+              </w:rPr>
+            </w:pPr>
+            <w:r>
+              <w:rPr>
+                <w:b/>
+                <w:bCs/>
+              </w:rPr>
+              <w:t>Move()</w:t>
+            </w:r>
+          </w:p>
+        </w:tc>
+        <w:tc>
+          <w:tcPr>
+            <w:tcW w:w="3116" w:type="dxa"/>
+          </w:tcPr>
+          <w:p/>
+        </w:tc>
+        <w:tc>
+          <w:tcPr>
+            <w:tcW w:w="3117" w:type="dxa"/>
+          </w:tcPr>
+          <w:p/>
+        </w:tc>
+      </w:tr>
+      <w:tr>
+        <w:tc>
+          <w:tcPr>
+            <w:tcW w:w="3116" w:type="dxa"/>
+          </w:tcPr>
+          <w:p>
+            <w:pPr>
+              <w:rPr>
+                <w:b/>
+                <w:bCs/>
+              </w:rPr>
+            </w:pPr>
+            <w:r>
+              <w:rPr>
+                <w:b/>
+                <w:bCs/>
+              </w:rPr>
+              <w:t>Transfer()</w:t>
+            </w:r>
+          </w:p>
+        </w:tc>
+        <w:tc>
+          <w:tcPr>
+            <w:tcW w:w="3116" w:type="dxa"/>
+          </w:tcPr>
+          <w:p/>
+        </w:tc>
+        <w:tc>
+          <w:tcPr>
+            <w:tcW w:w="3117" w:type="dxa"/>
+          </w:tcPr>
+          <w:p/>
+        </w:tc>
+      </w:tr>
+      <w:tr>
+        <w:tc>
+          <w:tcPr>
+            <w:tcW w:w="3116" w:type="dxa"/>
+          </w:tcPr>
+          <w:p>
+            <w:pPr>
+              <w:rPr>
+                <w:b/>
+                <w:bCs/>
+              </w:rPr>
+            </w:pPr>
+            <w:r>
+              <w:rPr>
+                <w:b/>
+                <w:bCs/>
+              </w:rPr>
+              <w:lastRenderedPageBreak/>
+              <w:t>Dispose()</w:t>
+            </w:r>
+          </w:p>
+        </w:tc>
+        <w:tc>
+          <w:tcPr>
+            <w:tcW w:w="3116" w:type="dxa"/>
+          </w:tcPr>
+          <w:p/>
+        </w:tc>
+        <w:tc>
+          <w:tcPr>
+            <w:tcW w:w="3117" w:type="dxa"/>
+          </w:tcPr>
+          <w:p/>
+        </w:tc>
+      </w:tr>
+      <w:tr>
+        <w:tc>
+          <w:tcPr>
+            <w:tcW w:w="3116" w:type="dxa"/>
+          </w:tcPr>
+          <w:p>
+            <w:pPr>
+              <w:rPr>
+                <w:b/>
+                <w:bCs/>
+              </w:rPr>
+            </w:pPr>
+            <w:r>
+              <w:rPr>
+                <w:b/>
+                <w:bCs/>
+              </w:rPr>
+              <w:t>Split()</w:t>
+            </w:r>
+          </w:p>
+        </w:tc>
+        <w:tc>
+          <w:tcPr>
+            <w:tcW w:w="3116" w:type="dxa"/>
+          </w:tcPr>
+          <w:p/>
+        </w:tc>
+        <w:tc>
+          <w:tcPr>
+            <w:tcW w:w="3117" w:type="dxa"/>
+          </w:tcPr>
+          <w:p/>
+        </w:tc>
+      </w:tr>
+    </w:tbl>
+    <w:p/>
+    <w:p>
+      <w:pPr>
+        <w:pStyle w:val="Heading3"/>
+      </w:pPr>
+      <w:r>
+        <w:t>User</w:t>
+      </w:r>
+    </w:p>
+    <w:tbl>
+      <w:tblPr>
+        <w:tblStyle w:val="TableGrid"/>
+        <w:tblW w:w="0" w:type="auto"/>
+        <w:tblLook w:val="04A0" w:firstRow="1" w:lastRow="0" w:firstColumn="1" w:lastColumn="0" w:noHBand="0" w:noVBand="1"/>
+      </w:tblPr>
+      <w:tblGrid>
+        <w:gridCol w:w="3116"/>
+        <w:gridCol w:w="3117"/>
+        <w:gridCol w:w="3117"/>
+      </w:tblGrid>
+      <w:tr>
+        <w:tc>
+          <w:tcPr>
+            <w:tcW w:w="3116" w:type="dxa"/>
+          </w:tcPr>
+          <w:p/>
+        </w:tc>
+        <w:tc>
+          <w:tcPr>
+            <w:tcW w:w="3117" w:type="dxa"/>
+          </w:tcPr>
+          <w:p>
+            <w:r>
+              <w:t>Type</w:t>
+            </w:r>
+          </w:p>
+        </w:tc>
+        <w:tc>
+          <w:tcPr>
+            <w:tcW w:w="3117" w:type="dxa"/>
+          </w:tcPr>
+          <w:p>
+            <w:r>
+              <w:t>Comment</w:t>
+            </w:r>
+          </w:p>
+        </w:tc>
+      </w:tr>
+      <w:tr>
+        <w:tc>
+          <w:tcPr>
+            <w:tcW w:w="3116" w:type="dxa"/>
+          </w:tcPr>
+          <w:p>
+            <w:r>
+              <w:t>Organization</w:t>
+            </w:r>
+          </w:p>
+        </w:tc>
+        <w:tc>
+          <w:tcPr>
+            <w:tcW w:w="3117" w:type="dxa"/>
+          </w:tcPr>
+          <w:p/>
+        </w:tc>
+        <w:tc>
+          <w:tcPr>
+            <w:tcW w:w="3117" w:type="dxa"/>
+          </w:tcPr>
+          <w:p/>
+        </w:tc>
+      </w:tr>
+      <w:tr>
+        <w:tc>
+          <w:tcPr>
+            <w:tcW w:w="3116" w:type="dxa"/>
+          </w:tcPr>
+          <w:p>
+            <w:r>
+              <w:t>Office</w:t>
+            </w:r>
+          </w:p>
+        </w:tc>
+        <w:tc>
+          <w:tcPr>
+            <w:tcW w:w="3117" w:type="dxa"/>
+          </w:tcPr>
+          <w:p/>
+        </w:tc>
+        <w:tc>
+          <w:tcPr>
+            <w:tcW w:w="3117" w:type="dxa"/>
+          </w:tcPr>
+          <w:p/>
+        </w:tc>
+      </w:tr>
+      <w:tr>
+        <w:tc>
+          <w:tcPr>
+            <w:tcW w:w="3116" w:type="dxa"/>
+          </w:tcPr>
+          <w:p>
+            <w:proofErr w:type="spellStart"/>
+            <w:r>
+              <w:t>Office</w:t>
+            </w:r>
+            <w:r>
+              <w:t>Permission</w:t>
+            </w:r>
+            <w:proofErr w:type="spellEnd"/>
+            <w:r>
+              <w:t>[]</w:t>
+            </w:r>
+          </w:p>
+        </w:tc>
+        <w:tc>
+          <w:tcPr>
+            <w:tcW w:w="3117" w:type="dxa"/>
+          </w:tcPr>
+          <w:p/>
+        </w:tc>
+        <w:tc>
+          <w:tcPr>
+            <w:tcW w:w="3117" w:type="dxa"/>
+          </w:tcPr>
+          <w:p/>
+        </w:tc>
+      </w:tr>
+      <w:tr>
+        <w:tc>
+          <w:tcPr>
+            <w:tcW w:w="3116" w:type="dxa"/>
+          </w:tcPr>
+          <w:p>
+            <w:pPr>
+              <w:rPr>
+                <w:b/>
+                <w:bCs/>
+              </w:rPr>
+            </w:pPr>
+            <w:proofErr w:type="spellStart"/>
+            <w:r>
+              <w:rPr>
+                <w:b/>
+                <w:bCs/>
+              </w:rPr>
+              <w:t>SetPermissions</w:t>
+            </w:r>
+            <w:proofErr w:type="spellEnd"/>
+            <w:r>
+              <w:rPr>
+                <w:b/>
+                <w:bCs/>
+              </w:rPr>
+              <w:t>()</w:t>
+            </w:r>
+          </w:p>
+        </w:tc>
+        <w:tc>
+          <w:tcPr>
+            <w:tcW w:w="3117" w:type="dxa"/>
+          </w:tcPr>
+          <w:p/>
+        </w:tc>
+        <w:tc>
+          <w:tcPr>
+            <w:tcW w:w="3117" w:type="dxa"/>
+          </w:tcPr>
+          <w:p/>
+        </w:tc>
+      </w:tr>
+    </w:tbl>
+    <w:p/>
+    <w:p>
+      <w:pPr>
+        <w:pStyle w:val="Heading2"/>
+      </w:pPr>
+      <w:r>
+        <w:rPr>
+          <w:shd w:val="clear" w:color="auto" w:fill="FFFFFF"/>
+        </w:rPr>
+        <w:t>Value</w:t>
+      </w:r>
+      <w:r>
+        <w:rPr>
+          <w:shd w:val="clear" w:color="auto" w:fill="FFFFFF"/>
+        </w:rPr>
+        <w:t xml:space="preserve"> </w:t>
+      </w:r>
+      <w:r>
+        <w:rPr>
+          <w:shd w:val="clear" w:color="auto" w:fill="FFFFFF"/>
+        </w:rPr>
+        <w:t>Object</w:t>
+      </w:r>
+      <w:r>
+        <w:rPr>
+          <w:shd w:val="clear" w:color="auto" w:fill="FFFFFF"/>
+        </w:rPr>
+        <w:t>s</w:t>
+      </w:r>
+    </w:p>
+    <w:p>
+      <w:pPr>
+        <w:pStyle w:val="Heading3"/>
+      </w:pPr>
+      <w:r>
+        <w:t>Permission</w:t>
+      </w:r>
+    </w:p>
+    <w:tbl>
+      <w:tblPr>
+        <w:tblStyle w:val="TableGrid"/>
+        <w:tblW w:w="0" w:type="auto"/>
+        <w:tblLook w:val="04A0" w:firstRow="1" w:lastRow="0" w:firstColumn="1" w:lastColumn="0" w:noHBand="0" w:noVBand="1"/>
+      </w:tblPr>
+      <w:tblGrid>
+        <w:gridCol w:w="3116"/>
+        <w:gridCol w:w="3117"/>
+        <w:gridCol w:w="3117"/>
+      </w:tblGrid>
+      <w:tr>
+        <w:tc>
+          <w:tcPr>
+            <w:tcW w:w="3116" w:type="dxa"/>
+          </w:tcPr>
+          <w:p/>
+        </w:tc>
+        <w:tc>
+          <w:tcPr>
+            <w:tcW w:w="3117" w:type="dxa"/>
+          </w:tcPr>
+          <w:p/>
+        </w:tc>
+        <w:tc>
+          <w:tcPr>
+            <w:tcW w:w="3117" w:type="dxa"/>
+          </w:tcPr>
+          <w:p/>
+        </w:tc>
+      </w:tr>
+      <w:tr>
+        <w:tc>
+          <w:tcPr>
+            <w:tcW w:w="3116" w:type="dxa"/>
+          </w:tcPr>
+          <w:p>
+            <w:proofErr w:type="spellStart"/>
+            <w:r>
+              <w:t>EntityType</w:t>
+            </w:r>
+            <w:proofErr w:type="spellEnd"/>
+          </w:p>
+        </w:tc>
+        <w:tc>
+          <w:tcPr>
+            <w:tcW w:w="3117" w:type="dxa"/>
+          </w:tcPr>
+          <w:p/>
+        </w:tc>
+        <w:tc>
+          <w:tcPr>
+            <w:tcW w:w="3117" w:type="dxa"/>
+          </w:tcPr>
+          <w:p>
+            <w:r>
+              <w:t>Item/Case/User</w:t>
+            </w:r>
+          </w:p>
+        </w:tc>
+      </w:tr>
+      <w:tr>
+        <w:tc>
+          <w:tcPr>
+            <w:tcW w:w="3116" w:type="dxa"/>
+          </w:tcPr>
+          <w:p>
+            <w:proofErr w:type="spellStart"/>
+            <w:r>
+              <w:t>AccessType</w:t>
+            </w:r>
+            <w:proofErr w:type="spellEnd"/>
+          </w:p>
+        </w:tc>
+        <w:tc>
+          <w:tcPr>
+            <w:tcW w:w="3117" w:type="dxa"/>
+          </w:tcPr>
+          <w:p/>
+        </w:tc>
+        <w:tc>
+          <w:tcPr>
+            <w:tcW w:w="3117" w:type="dxa"/>
+          </w:tcPr>
+          <w:p>
+            <w:r>
+              <w:t>View/Update</w:t>
+            </w:r>
+          </w:p>
+        </w:tc>
+      </w:tr>
+    </w:tbl>
+    <w:p/>
+    <w:p>
+      <w:pPr>
+        <w:pStyle w:val="Heading3"/>
+      </w:pPr>
+      <w:proofErr w:type="spellStart"/>
+      <w:r>
+        <w:t>Office</w:t>
+      </w:r>
+      <w:r>
+        <w:t>Permission</w:t>
+      </w:r>
+      <w:proofErr w:type="spellEnd"/>
+    </w:p>
+    <w:tbl>
+      <w:tblPr>
+        <w:tblStyle w:val="TableGrid"/>
+        <w:tblW w:w="0" w:type="auto"/>
+        <w:tblLook w:val="04A0" w:firstRow="1" w:lastRow="0" w:firstColumn="1" w:lastColumn="0" w:noHBand="0" w:noVBand="1"/>
+      </w:tblPr>
+      <w:tblGrid>
+        <w:gridCol w:w="3116"/>
+        <w:gridCol w:w="3117"/>
+        <w:gridCol w:w="3117"/>
+      </w:tblGrid>
+      <w:tr>
+        <w:tc>
+          <w:tcPr>
+            <w:tcW w:w="3116" w:type="dxa"/>
+          </w:tcPr>
+          <w:p/>
+        </w:tc>
+        <w:tc>
+          <w:tcPr>
+            <w:tcW w:w="3117" w:type="dxa"/>
+          </w:tcPr>
+          <w:p/>
+        </w:tc>
+        <w:tc>
+          <w:tcPr>
+            <w:tcW w:w="3117" w:type="dxa"/>
+          </w:tcPr>
+          <w:p/>
+        </w:tc>
+      </w:tr>
+      <w:tr>
+        <w:tc>
+          <w:tcPr>
+            <w:tcW w:w="3116" w:type="dxa"/>
+          </w:tcPr>
+          <w:p>
+            <w:r>
+              <w:t>Permission</w:t>
+            </w:r>
+          </w:p>
+        </w:tc>
+        <w:tc>
+          <w:tcPr>
+            <w:tcW w:w="3117" w:type="dxa"/>
+          </w:tcPr>
+          <w:p/>
+        </w:tc>
+        <w:tc>
+          <w:tcPr>
+            <w:tcW w:w="3117" w:type="dxa"/>
+          </w:tcPr>
+          <w:p/>
+        </w:tc>
+      </w:tr>
+      <w:tr>
+        <w:tc>
+          <w:tcPr>
+            <w:tcW w:w="3116" w:type="dxa"/>
+          </w:tcPr>
+          <w:p>
+            <w:r>
+              <w:t>Office</w:t>
+            </w:r>
+          </w:p>
+        </w:tc>
+        <w:tc>
+          <w:tcPr>
+            <w:tcW w:w="3117" w:type="dxa"/>
+          </w:tcPr>
+          <w:p/>
+        </w:tc>
+        <w:tc>
+          <w:tcPr>
+            <w:tcW w:w="3117" w:type="dxa"/>
+          </w:tcPr>
+          <w:p/>
+        </w:tc>
+      </w:tr>
+    </w:tbl>
+    <w:p/>
+    <w:p>
+      <w:pPr>
+        <w:pStyle w:val="Heading3"/>
+      </w:pPr>
+      <w:proofErr w:type="spellStart"/>
+      <w:r>
+        <w:t>Case</w:t>
+      </w:r>
+      <w:r>
+        <w:t>Permission</w:t>
+      </w:r>
+      <w:proofErr w:type="spellEnd"/>
+    </w:p>
+    <w:tbl>
+      <w:tblPr>
+        <w:tblStyle w:val="TableGrid"/>
+        <w:tblW w:w="0" w:type="auto"/>
+        <w:tblLook w:val="04A0" w:firstRow="1" w:lastRow="0" w:firstColumn="1" w:lastColumn="0" w:noHBand="0" w:noVBand="1"/>
+      </w:tblPr>
+      <w:tblGrid>
+        <w:gridCol w:w="3116"/>
+        <w:gridCol w:w="3117"/>
+        <w:gridCol w:w="3117"/>
+      </w:tblGrid>
+      <w:tr>
+        <w:tc>
+          <w:tcPr>
+            <w:tcW w:w="3116" w:type="dxa"/>
+          </w:tcPr>
+          <w:p/>
+        </w:tc>
+        <w:tc>
+          <w:tcPr>
+            <w:tcW w:w="3117" w:type="dxa"/>
+          </w:tcPr>
+          <w:p/>
+        </w:tc>
+        <w:tc>
+          <w:tcPr>
+            <w:tcW w:w="3117" w:type="dxa"/>
+          </w:tcPr>
+          <w:p/>
+        </w:tc>
+      </w:tr>
+      <w:tr>
+        <w:tc>
+          <w:tcPr>
+            <w:tcW w:w="3116" w:type="dxa"/>
+          </w:tcPr>
+          <w:p>
+            <w:r>
+              <w:t>Permission</w:t>
+            </w:r>
+          </w:p>
+        </w:tc>
+        <w:tc>
+          <w:tcPr>
+            <w:tcW w:w="3117" w:type="dxa"/>
+          </w:tcPr>
+          <w:p/>
+        </w:tc>
+        <w:tc>
+          <w:tcPr>
+            <w:tcW w:w="3117" w:type="dxa"/>
+          </w:tcPr>
+          <w:p/>
+        </w:tc>
+      </w:tr>
+      <w:tr>
+        <w:tc>
+          <w:tcPr>
+            <w:tcW w:w="3116" w:type="dxa"/>
+          </w:tcPr>
+          <w:p>
+            <w:r>
+              <w:t>Case</w:t>
+            </w:r>
+          </w:p>
+        </w:tc>
+        <w:tc>
+          <w:tcPr>
+            <w:tcW w:w="3117" w:type="dxa"/>
+          </w:tcPr>
+          <w:p/>
+        </w:tc>
+        <w:tc>
+          <w:tcPr>
+            <w:tcW w:w="3117" w:type="dxa"/>
+          </w:tcPr>
+          <w:p/>
+        </w:tc>
+      </w:tr>
+    </w:tbl>
+    <w:p/>
+    <w:p>
+      <w:pPr>
+        <w:pStyle w:val="Heading3"/>
+      </w:pPr>
+      <w:proofErr w:type="spellStart"/>
+      <w:r>
+        <w:t>CoC</w:t>
+      </w:r>
+      <w:proofErr w:type="spellEnd"/>
+    </w:p>
+    <w:tbl>
+      <w:tblPr>
+        <w:tblStyle w:val="TableGrid"/>
+        <w:tblW w:w="0" w:type="auto"/>
+        <w:tblLook w:val="04A0" w:firstRow="1" w:lastRow="0" w:firstColumn="1" w:lastColumn="0" w:noHBand="0" w:noVBand="1"/>
+      </w:tblPr>
+      <w:tblGrid>
+        <w:gridCol w:w="3116"/>
+        <w:gridCol w:w="3117"/>
+        <w:gridCol w:w="3117"/>
+      </w:tblGrid>
+      <w:tr>
+        <w:tc>
+          <w:tcPr>
+            <w:tcW w:w="3116" w:type="dxa"/>
+          </w:tcPr>
+          <w:p/>
+        </w:tc>
+        <w:tc>
+          <w:tcPr>
+            <w:tcW w:w="3117" w:type="dxa"/>
+          </w:tcPr>
+          <w:p/>
+        </w:tc>
+        <w:tc>
+          <w:tcPr>
+            <w:tcW w:w="3117" w:type="dxa"/>
+          </w:tcPr>
+          <w:p/>
+        </w:tc>
+      </w:tr>
+      <w:tr>
+        <w:tc>
+          <w:tcPr>
+            <w:tcW w:w="3116" w:type="dxa"/>
+          </w:tcPr>
+          <w:p>
+            <w:r>
+              <w:t>Event</w:t>
+            </w:r>
+          </w:p>
+        </w:tc>
+        <w:tc>
+          <w:tcPr>
+            <w:tcW w:w="3117" w:type="dxa"/>
+          </w:tcPr>
+          <w:p/>
+        </w:tc>
+        <w:tc>
+          <w:tcPr>
+            <w:tcW w:w="3117" w:type="dxa"/>
+          </w:tcPr>
+          <w:p>
+            <w:r>
+              <w:t>Check In/ Check Out/ Move/ Transfer / Dispose</w:t>
+            </w:r>
+          </w:p>
+        </w:tc>
+      </w:tr>
+      <w:tr>
+        <w:tc>
+          <w:tcPr>
+            <w:tcW w:w="3116" w:type="dxa"/>
+          </w:tcPr>
+          <w:p>
+            <w:r>
+              <w:t>Date</w:t>
+            </w:r>
+          </w:p>
+        </w:tc>
+        <w:tc>
+          <w:tcPr>
+            <w:tcW w:w="3117" w:type="dxa"/>
+          </w:tcPr>
+          <w:p>
+            <w:proofErr w:type="spellStart"/>
+            <w:r>
+              <w:t>DateTime</w:t>
+            </w:r>
+            <w:proofErr w:type="spellEnd"/>
+          </w:p>
+        </w:tc>
+        <w:tc>
+          <w:tcPr>
+            <w:tcW w:w="3117" w:type="dxa"/>
+          </w:tcPr>
+          <w:p/>
+        </w:tc>
+      </w:tr>
+      <w:tr>
+        <w:tc>
+          <w:tcPr>
+            <w:tcW w:w="3116" w:type="dxa"/>
+          </w:tcPr>
+          <w:p>
+            <w:proofErr w:type="spellStart"/>
+            <w:r>
+              <w:t>PerformedBy</w:t>
+            </w:r>
+            <w:proofErr w:type="spellEnd"/>
+          </w:p>
+        </w:tc>
+        <w:tc>
+          <w:tcPr>
+            <w:tcW w:w="3117" w:type="dxa"/>
+          </w:tcPr>
+          <w:p>
+            <w:r>
+              <w:t>User</w:t>
+            </w:r>
+          </w:p>
+        </w:tc>
+        <w:tc>
+          <w:tcPr>
+            <w:tcW w:w="3117" w:type="dxa"/>
+          </w:tcPr>
+          <w:p/>
+        </w:tc>
+      </w:tr>
+      <w:tr>
+        <w:tc>
+          <w:tcPr>
+            <w:tcW w:w="3116" w:type="dxa"/>
+          </w:tcPr>
+          <w:p>
+            <w:proofErr w:type="spellStart"/>
+            <w:r>
+              <w:t>NewLocation</w:t>
+            </w:r>
+            <w:proofErr w:type="spellEnd"/>
+          </w:p>
+        </w:tc>
+        <w:tc>
+          <w:tcPr>
+            <w:tcW w:w="3117" w:type="dxa"/>
+          </w:tcPr>
+          <w:p/>
+        </w:tc>
+        <w:tc>
+          <w:tcPr>
+            <w:tcW w:w="3117" w:type="dxa"/>
+          </w:tcPr>
+          <w:p/>
+        </w:tc>
+      </w:tr>
+      <w:tr>
+        <w:tc>
+          <w:tcPr>
+            <w:tcW w:w="3116" w:type="dxa"/>
+          </w:tcPr>
+          <w:p>
+            <w:proofErr w:type="spellStart"/>
+            <w:r>
+              <w:t>NewCustomer</w:t>
+            </w:r>
+            <w:proofErr w:type="spellEnd"/>
+          </w:p>
+        </w:tc>
+        <w:tc>
+          <w:tcPr>
+            <w:tcW w:w="3117" w:type="dxa"/>
+          </w:tcPr>
+          <w:p/>
+        </w:tc>
+        <w:tc>
+          <w:tcPr>
+            <w:tcW w:w="3117" w:type="dxa"/>
+          </w:tcPr>
+          <w:p/>
+        </w:tc>
+      </w:tr>
+    </w:tbl>
+    <w:p/>
+    <w:p>
+      <w:pPr>
+        <w:pStyle w:val="Heading2"/>
+      </w:pPr>
+      <w:r>
+        <w:lastRenderedPageBreak/>
+        <w:t>Domain Events</w:t>
+      </w:r>
+    </w:p>
+    <w:p>
+      <w:pPr>
+        <w:pStyle w:val="Heading3"/>
+      </w:pPr>
+      <w:r>
+        <w:t>Check In</w:t>
+      </w:r>
+    </w:p>
+    <w:p>
+      <w:pPr>
+        <w:pStyle w:val="Heading3"/>
+      </w:pPr>
+      <w:r>
+        <w:t>Check Out</w:t>
+      </w:r>
+    </w:p>
+    <w:p>
+      <w:pPr>
+        <w:pStyle w:val="Heading3"/>
+      </w:pPr>
+      <w:r>
+        <w:t>Move</w:t>
+      </w:r>
+    </w:p>
+    <w:p>
+      <w:pPr>
+        <w:pStyle w:val="Heading3"/>
+      </w:pPr>
+      <w:r>
+        <w:t>Transfer</w:t>
+      </w:r>
+    </w:p>
+    <w:p>
+      <w:pPr>
+        <w:pStyle w:val="Heading3"/>
+      </w:pPr>
+      <w:r>
+        <w:t>Dispose</w:t>
+      </w:r>
+    </w:p>
+    <w:p/>
     <w:sectPr>
       <w:pgSz w:w="12240" w:h="15840"/>
       <w:pgMar w:top="1440" w:right="1440" w:bottom="1440" w:left="1440" w:header="720" w:footer="720" w:gutter="0"/>
@@ -2960,6 +5029,7 @@
   <w:style w:type="character" w:default="1" w:styleId="DefaultParagraphFont">
     <w:name w:val="Default Paragraph Font"/>
     <w:uiPriority w:val="1"/>
+    <w:semiHidden/>
     <w:unhideWhenUsed/>
   </w:style>
   <w:style w:type="table" w:default="1" w:styleId="TableNormal">
@@ -3128,6 +5198,25 @@
       <w:iCs/>
       <w:color w:val="2F5496" w:themeColor="accent1" w:themeShade="BF"/>
     </w:rPr>
+  </w:style>
+  <w:style w:type="table" w:styleId="TableGrid">
+    <w:name w:val="Table Grid"/>
+    <w:basedOn w:val="TableNormal"/>
+    <w:uiPriority w:val="39"/>
+    <w:rsid w:val="00175BA6"/>
+    <w:pPr>
+      <w:spacing w:after="0" w:line="240" w:lineRule="auto"/>
+    </w:pPr>
+    <w:tblPr>
+      <w:tblBorders>
+        <w:top w:val="single" w:sz="4" w:space="0" w:color="auto"/>
+        <w:left w:val="single" w:sz="4" w:space="0" w:color="auto"/>
+        <w:bottom w:val="single" w:sz="4" w:space="0" w:color="auto"/>
+        <w:right w:val="single" w:sz="4" w:space="0" w:color="auto"/>
+        <w:insideH w:val="single" w:sz="4" w:space="0" w:color="auto"/>
+        <w:insideV w:val="single" w:sz="4" w:space="0" w:color="auto"/>
+      </w:tblBorders>
+    </w:tblPr>
   </w:style>
 </w:styles>
 </file>

</xml_diff>